<commit_message>
61 de 284 completados
</commit_message>
<xml_diff>
--- a/03.06. Manejo de variables y propiedades en un componente.docx
+++ b/03.06. Manejo de variables y propiedades en un componente.docx
@@ -79,7 +79,7 @@
           <w:noProof/>
           <w:lang w:val="es-PE"/>
         </w:rPr>
-        <w:t xml:space="preserve">Los componentes en React son funciones especiales que se exportan y pueden recibir propiedades (props) a través de los parámetros de la función según la documentación de React. </w:t>
+        <w:t xml:space="preserve">Los componentes en React pueden ser funciones (conocidos como componentes funcionales) que reciben propiedades (props) a través de sus parámetros. </w:t>
       </w:r>
     </w:p>
     <w:p>
@@ -886,7 +886,7 @@
           <w:noProof/>
           <w:lang w:val="es-PE"/>
         </w:rPr>
-        <w:t xml:space="preserve">En el archivo </w:t>
+        <w:t xml:space="preserve">En el archivo main.jsx, donde se llama al componente </w:t>
       </w:r>
       <w:r>
         <w:rPr>
@@ -896,15 +896,23 @@
           <w:noProof/>
           <w:lang w:val="es-PE"/>
         </w:rPr>
-        <w:t>main.jsx</w:t>
-      </w:r>
-      <w:r>
-        <w:rPr>
-          <w:rFonts w:cs="Arial"/>
-          <w:noProof/>
-          <w:lang w:val="es-PE"/>
-        </w:rPr>
-        <w:t xml:space="preserve">, donde se llama al componente </w:t>
+        <w:t>HelloWorld</w:t>
+      </w:r>
+      <w:r>
+        <w:rPr>
+          <w:rFonts w:cs="Arial"/>
+          <w:noProof/>
+          <w:lang w:val="es-PE"/>
+        </w:rPr>
+        <w:t>, se pueden pasar valores al componente hijo definiendo propiedades. Por ejemplo:</w:t>
+      </w:r>
+      <w:r>
+        <w:rPr>
+          <w:rFonts w:cs="Arial"/>
+          <w:noProof/>
+          <w:lang w:val="es-PE"/>
+        </w:rPr>
+        <w:t xml:space="preserve"> </w:t>
       </w:r>
       <w:r>
         <w:rPr>
@@ -914,47 +922,15 @@
           <w:noProof/>
           <w:lang w:val="es-PE"/>
         </w:rPr>
-        <w:t>HelloWorld</w:t>
-      </w:r>
-      <w:r>
-        <w:rPr>
-          <w:rFonts w:cs="Arial"/>
-          <w:noProof/>
-          <w:lang w:val="es-PE"/>
-        </w:rPr>
-        <w:t xml:space="preserve">, </w:t>
-      </w:r>
-      <w:r>
-        <w:rPr>
-          <w:rFonts w:cs="Arial"/>
-          <w:noProof/>
-          <w:lang w:val="es-PE"/>
-        </w:rPr>
-        <w:t>procede a pasar</w:t>
-      </w:r>
-      <w:r>
-        <w:rPr>
-          <w:rFonts w:cs="Arial"/>
-          <w:noProof/>
-          <w:lang w:val="es-PE"/>
-        </w:rPr>
-        <w:t xml:space="preserve"> los valores al componente hijo; en este caso se define </w:t>
-      </w:r>
-      <w:r>
-        <w:rPr>
-          <w:rFonts w:cs="Arial"/>
-          <w:noProof/>
-          <w:lang w:val="es-PE"/>
-        </w:rPr>
-        <w:t>la propiedad</w:t>
-      </w:r>
-      <w:r>
-        <w:rPr>
-          <w:rFonts w:cs="Arial"/>
-          <w:noProof/>
-          <w:lang w:val="es-PE"/>
-        </w:rPr>
-        <w:t xml:space="preserve"> </w:t>
+        <w:t>user</w:t>
+      </w:r>
+      <w:r>
+        <w:rPr>
+          <w:rFonts w:cs="Arial"/>
+          <w:noProof/>
+          <w:lang w:val="es-PE"/>
+        </w:rPr>
+        <w:t xml:space="preserve"> es una prop que se está pasando al componente </w:t>
       </w:r>
       <w:r>
         <w:rPr>
@@ -964,15 +940,15 @@
           <w:noProof/>
           <w:lang w:val="es-PE"/>
         </w:rPr>
-        <w:t>user</w:t>
-      </w:r>
-      <w:r>
-        <w:rPr>
-          <w:rFonts w:cs="Arial"/>
-          <w:noProof/>
-          <w:lang w:val="es-PE"/>
-        </w:rPr>
-        <w:t xml:space="preserve"> de la siguiente manera:</w:t>
+        <w:t>HelloWorld</w:t>
+      </w:r>
+      <w:r>
+        <w:rPr>
+          <w:rFonts w:cs="Arial"/>
+          <w:noProof/>
+          <w:lang w:val="es-PE"/>
+        </w:rPr>
+        <w:t>.</w:t>
       </w:r>
     </w:p>
     <w:p>
@@ -1073,9 +1049,9 @@
           <w:lang w:val="es-PE"/>
         </w:rPr>
         <w:drawing>
-          <wp:inline distT="0" distB="0" distL="0" distR="0" wp14:anchorId="1CF0A30F" wp14:editId="5AA9A2B2">
-            <wp:extent cx="5115639" cy="2705478"/>
-            <wp:effectExtent l="0" t="0" r="0" b="0"/>
+          <wp:inline distT="0" distB="0" distL="0" distR="0" wp14:anchorId="1CF0A30F" wp14:editId="6F169243">
+            <wp:extent cx="5114290" cy="2505075"/>
+            <wp:effectExtent l="0" t="0" r="0" b="9525"/>
             <wp:docPr id="8" name="Imagen 8"/>
             <wp:cNvGraphicFramePr>
               <a:graphicFrameLocks xmlns:a="http://schemas.openxmlformats.org/drawingml/2006/main" noChangeAspect="1"/>
@@ -1087,20 +1063,27 @@
                     <pic:cNvPr id="8" name="Imagen 8"/>
                     <pic:cNvPicPr/>
                   </pic:nvPicPr>
-                  <pic:blipFill>
+                  <pic:blipFill rotWithShape="1">
                     <a:blip r:embed="rId10"/>
-                    <a:stretch>
-                      <a:fillRect/>
-                    </a:stretch>
+                    <a:srcRect t="1" b="7383"/>
+                    <a:stretch/>
                   </pic:blipFill>
-                  <pic:spPr>
+                  <pic:spPr bwMode="auto">
                     <a:xfrm>
                       <a:off x="0" y="0"/>
-                      <a:ext cx="5115639" cy="2705478"/>
+                      <a:ext cx="5115639" cy="2505736"/>
                     </a:xfrm>
                     <a:prstGeom prst="rect">
                       <a:avLst/>
                     </a:prstGeom>
+                    <a:ln>
+                      <a:noFill/>
+                    </a:ln>
+                    <a:extLst>
+                      <a:ext uri="{53640926-AAD7-44D8-BBD7-CCE9431645EC}">
+                        <a14:shadowObscured xmlns:a14="http://schemas.microsoft.com/office/drawing/2010/main"/>
+                      </a:ext>
+                    </a:extLst>
                   </pic:spPr>
                 </pic:pic>
               </a:graphicData>
@@ -1125,7 +1108,7 @@
           <w:lang w:val="es-PE"/>
         </w:rPr>
         <w:lastRenderedPageBreak/>
-        <w:t xml:space="preserve">En el componente </w:t>
+        <w:t xml:space="preserve">Dentro del componente </w:t>
       </w:r>
       <w:r>
         <w:rPr>
@@ -1143,71 +1126,25 @@
           <w:noProof/>
           <w:lang w:val="es-PE"/>
         </w:rPr>
-        <w:t xml:space="preserve">, </w:t>
-      </w:r>
-      <w:r>
-        <w:rPr>
-          <w:rFonts w:cs="Arial"/>
-          <w:noProof/>
-          <w:lang w:val="es-PE"/>
-        </w:rPr>
-        <w:t>se definen</w:t>
-      </w:r>
-      <w:r>
-        <w:rPr>
-          <w:rFonts w:cs="Arial"/>
-          <w:noProof/>
-          <w:lang w:val="es-PE"/>
-        </w:rPr>
-        <w:t xml:space="preserve"> las props como un parámetro de la función del componente</w:t>
-      </w:r>
-      <w:r>
-        <w:rPr>
-          <w:rFonts w:cs="Arial"/>
-          <w:noProof/>
-          <w:lang w:val="es-PE"/>
-        </w:rPr>
-        <w:t xml:space="preserve">; este </w:t>
-      </w:r>
-      <w:r>
-        <w:rPr>
-          <w:rFonts w:cs="Arial"/>
-          <w:noProof/>
-          <w:lang w:val="es-PE"/>
-        </w:rPr>
-        <w:t xml:space="preserve">objeto contiene todos los </w:t>
-      </w:r>
-      <w:r>
-        <w:rPr>
-          <w:rFonts w:cs="Arial"/>
-          <w:noProof/>
-          <w:lang w:val="es-PE"/>
-        </w:rPr>
-        <w:t>atributos</w:t>
-      </w:r>
-      <w:r>
-        <w:rPr>
-          <w:rFonts w:cs="Arial"/>
-          <w:noProof/>
-          <w:lang w:val="es-PE"/>
-        </w:rPr>
-        <w:t xml:space="preserve"> que se van a pasar. Luego, para acceder al valor pasado desde el componente padre, </w:t>
-      </w:r>
-      <w:r>
-        <w:rPr>
-          <w:rFonts w:cs="Arial"/>
-          <w:noProof/>
-          <w:lang w:val="es-PE"/>
-        </w:rPr>
-        <w:t>utiliza</w:t>
-      </w:r>
-      <w:r>
-        <w:rPr>
-          <w:rFonts w:cs="Arial"/>
-          <w:noProof/>
-          <w:lang w:val="es-PE"/>
-        </w:rPr>
-        <w:t xml:space="preserve"> </w:t>
+        <w:t xml:space="preserve">, se define un objeto </w:t>
+      </w:r>
+      <w:r>
+        <w:rPr>
+          <w:rFonts w:cs="Arial"/>
+          <w:b/>
+          <w:bCs/>
+          <w:noProof/>
+          <w:lang w:val="es-PE"/>
+        </w:rPr>
+        <w:t>props</w:t>
+      </w:r>
+      <w:r>
+        <w:rPr>
+          <w:rFonts w:cs="Arial"/>
+          <w:noProof/>
+          <w:lang w:val="es-PE"/>
+        </w:rPr>
+        <w:t xml:space="preserve"> como un parámetro de la función del componente. Este objeto contiene todas las propiedades que se pasan al componente. Luego, para acceder al valor pasado desde el componente padre, se utiliza </w:t>
       </w:r>
       <w:r>
         <w:rPr>
@@ -1675,7 +1612,15 @@
           <w:noProof/>
           <w:lang w:val="es-PE"/>
         </w:rPr>
-        <w:t>Se tiene en cuenta este</w:t>
+        <w:t>E</w:t>
+      </w:r>
+      <w:r>
+        <w:rPr>
+          <w:rFonts w:cs="Arial"/>
+          <w:noProof/>
+          <w:lang w:val="es-PE"/>
+        </w:rPr>
+        <w:t>ste</w:t>
       </w:r>
       <w:r>
         <w:rPr>
@@ -1720,6 +1665,34 @@
     </w:p>
     <w:p>
       <w:pPr>
+        <w:jc w:val="both"/>
+        <w:rPr>
+          <w:rFonts w:cs="Arial"/>
+          <w:noProof/>
+          <w:lang w:val="es-PE"/>
+        </w:rPr>
+      </w:pPr>
+      <w:r>
+        <w:rPr>
+          <w:rFonts w:cs="Arial"/>
+          <w:noProof/>
+          <w:lang w:val="es-PE"/>
+        </w:rPr>
+        <w:t>Es importante destacar que las props son de solo lectura y no deben modificarse dentro del componente hijo. Si se necesitan cambios en el valor de una prop, deberían ser gestionados por el componente padre.</w:t>
+      </w:r>
+    </w:p>
+    <w:p>
+      <w:pPr>
+        <w:jc w:val="both"/>
+        <w:rPr>
+          <w:rFonts w:cs="Arial"/>
+          <w:noProof/>
+          <w:lang w:val="es-PE"/>
+        </w:rPr>
+      </w:pPr>
+    </w:p>
+    <w:p>
+      <w:pPr>
         <w:pStyle w:val="Estilo3"/>
         <w:rPr>
           <w:noProof/>
@@ -1808,15 +1781,15 @@
           <w:noProof/>
           <w:lang w:val="es-PE"/>
         </w:rPr>
-        <w:t>se puede</w:t>
-      </w:r>
-      <w:r>
-        <w:rPr>
-          <w:rFonts w:cs="Arial"/>
-          <w:noProof/>
-          <w:lang w:val="es-PE"/>
-        </w:rPr>
-        <w:t xml:space="preserve"> imprimir el valor de la propiedad </w:t>
+        <w:t>tambien podemos mostrar</w:t>
+      </w:r>
+      <w:r>
+        <w:rPr>
+          <w:rFonts w:cs="Arial"/>
+          <w:noProof/>
+          <w:lang w:val="es-PE"/>
+        </w:rPr>
+        <w:t xml:space="preserve"> el valor de la propiedad </w:t>
       </w:r>
       <w:r>
         <w:rPr>
@@ -1852,7 +1825,23 @@
           <w:noProof/>
           <w:lang w:val="es-PE"/>
         </w:rPr>
-        <w:t>. Es importante también conocer el tipo de dato que se está pasando, ya sea string, number, boolean, etc.</w:t>
+        <w:t xml:space="preserve">. Es importante también </w:t>
+      </w:r>
+      <w:r>
+        <w:rPr>
+          <w:rFonts w:cs="Arial"/>
+          <w:noProof/>
+          <w:lang w:val="es-PE"/>
+        </w:rPr>
+        <w:t>tener en cuenta</w:t>
+      </w:r>
+      <w:r>
+        <w:rPr>
+          <w:rFonts w:cs="Arial"/>
+          <w:noProof/>
+          <w:lang w:val="es-PE"/>
+        </w:rPr>
+        <w:t xml:space="preserve"> el tipo de dato que se está pasando, ya sea string, number, boolean, etc.</w:t>
       </w:r>
     </w:p>
     <w:p>
@@ -2088,130 +2077,6 @@
     </w:p>
     <w:p>
       <w:pPr>
-        <w:jc w:val="both"/>
-        <w:rPr>
-          <w:rFonts w:cs="Arial"/>
-          <w:noProof/>
-          <w:lang w:val="es-PE"/>
-        </w:rPr>
-      </w:pPr>
-      <w:r>
-        <w:rPr>
-          <w:rFonts w:cs="Arial"/>
-          <w:noProof/>
-          <w:lang w:val="es-PE"/>
-        </w:rPr>
-        <w:t xml:space="preserve">En el componente </w:t>
-      </w:r>
-      <w:r>
-        <w:rPr>
-          <w:rFonts w:cs="Arial"/>
-          <w:b/>
-          <w:bCs/>
-          <w:noProof/>
-          <w:lang w:val="es-PE"/>
-        </w:rPr>
-        <w:t>HelloWorld.jsx</w:t>
-      </w:r>
-      <w:r>
-        <w:rPr>
-          <w:rFonts w:cs="Arial"/>
-          <w:noProof/>
-          <w:lang w:val="es-PE"/>
-        </w:rPr>
-        <w:t xml:space="preserve">, </w:t>
-      </w:r>
-      <w:r>
-        <w:rPr>
-          <w:rFonts w:cs="Arial"/>
-          <w:noProof/>
-          <w:lang w:val="es-PE"/>
-        </w:rPr>
-        <w:t>se accede</w:t>
-      </w:r>
-      <w:r>
-        <w:rPr>
-          <w:rFonts w:cs="Arial"/>
-          <w:noProof/>
-          <w:lang w:val="es-PE"/>
-        </w:rPr>
-        <w:t xml:space="preserve"> a los valores de </w:t>
-      </w:r>
-      <w:r>
-        <w:rPr>
-          <w:rFonts w:cs="Arial"/>
-          <w:b/>
-          <w:bCs/>
-          <w:noProof/>
-          <w:lang w:val="es-PE"/>
-        </w:rPr>
-        <w:t>user</w:t>
-      </w:r>
-      <w:r>
-        <w:rPr>
-          <w:rFonts w:cs="Arial"/>
-          <w:noProof/>
-          <w:lang w:val="es-PE"/>
-        </w:rPr>
-        <w:t xml:space="preserve"> e </w:t>
-      </w:r>
-      <w:r>
-        <w:rPr>
-          <w:rFonts w:cs="Arial"/>
-          <w:b/>
-          <w:bCs/>
-          <w:noProof/>
-          <w:lang w:val="es-PE"/>
-        </w:rPr>
-        <w:t>id</w:t>
-      </w:r>
-      <w:r>
-        <w:rPr>
-          <w:rFonts w:cs="Arial"/>
-          <w:noProof/>
-          <w:lang w:val="es-PE"/>
-        </w:rPr>
-        <w:t xml:space="preserve"> a través de </w:t>
-      </w:r>
-      <w:r>
-        <w:rPr>
-          <w:rFonts w:cs="Arial"/>
-          <w:b/>
-          <w:bCs/>
-          <w:noProof/>
-          <w:lang w:val="es-PE"/>
-        </w:rPr>
-        <w:t>props.user</w:t>
-      </w:r>
-      <w:r>
-        <w:rPr>
-          <w:rFonts w:cs="Arial"/>
-          <w:noProof/>
-          <w:lang w:val="es-PE"/>
-        </w:rPr>
-        <w:t xml:space="preserve"> y </w:t>
-      </w:r>
-      <w:r>
-        <w:rPr>
-          <w:rFonts w:cs="Arial"/>
-          <w:b/>
-          <w:bCs/>
-          <w:noProof/>
-          <w:lang w:val="es-PE"/>
-        </w:rPr>
-        <w:t>props.id</w:t>
-      </w:r>
-      <w:r>
-        <w:rPr>
-          <w:rFonts w:cs="Arial"/>
-          <w:noProof/>
-          <w:lang w:val="es-PE"/>
-        </w:rPr>
-        <w:t>, respectivamente.</w:t>
-      </w:r>
-    </w:p>
-    <w:p>
-      <w:pPr>
         <w:jc w:val="center"/>
         <w:rPr>
           <w:rFonts w:cs="Arial"/>
@@ -2366,7 +2231,6 @@
           <w:noProof/>
           <w:lang w:val="es-PE"/>
         </w:rPr>
-        <w:lastRenderedPageBreak/>
         <w:t xml:space="preserve">De esta manera, el componente </w:t>
       </w:r>
       <w:r>
@@ -2457,6 +2321,7 @@
           <w:noProof/>
           <w:lang w:val="es-PE"/>
         </w:rPr>
+        <w:lastRenderedPageBreak/>
         <mc:AlternateContent>
           <mc:Choice Requires="wps">
             <w:drawing>
@@ -2692,8 +2557,6 @@
       <w:r>
         <w:rPr>
           <w:rFonts w:cs="Arial"/>
-          <w:b/>
-          <w:bCs/>
           <w:noProof/>
           <w:lang w:val="es-PE"/>
         </w:rPr>
@@ -2713,15 +2576,23 @@
           <w:noProof/>
           <w:lang w:val="es-PE"/>
         </w:rPr>
-        <w:t>se procede a</w:t>
-      </w:r>
-      <w:r>
-        <w:rPr>
-          <w:rFonts w:cs="Arial"/>
-          <w:noProof/>
-          <w:lang w:val="es-PE"/>
-        </w:rPr>
-        <w:t xml:space="preserve"> utilizar la desestructuración de objetos en los parámetros de la función. Esto nos permite extraer directamente los atributo</w:t>
+        <w:t xml:space="preserve">se </w:t>
+      </w:r>
+      <w:r>
+        <w:rPr>
+          <w:rFonts w:cs="Arial"/>
+          <w:noProof/>
+          <w:lang w:val="es-PE"/>
+        </w:rPr>
+        <w:t>puede</w:t>
+      </w:r>
+      <w:r>
+        <w:rPr>
+          <w:rFonts w:cs="Arial"/>
+          <w:noProof/>
+          <w:lang w:val="es-PE"/>
+        </w:rPr>
+        <w:t xml:space="preserve"> utilizar la desestructuración de objetos en los parámetros de la función. Esto permite extraer directamente los atributo</w:t>
       </w:r>
       <w:r>
         <w:rPr>

</xml_diff>